<commit_message>
Fix erratas in theme 8
</commit_message>
<xml_diff>
--- a/8. Принципы поиска информации в Интернете/Конспект.docx
+++ b/8. Принципы поиска информации в Интернете/Конспект.docx
@@ -56,7 +56,7 @@
         <w:rPr>
           <w:rtl w:val="0"/>
         </w:rPr>
-        <w:t xml:space="preserve">Множество нечетных чисел: {0,2,4,6,8...}</w:t>
+        <w:t xml:space="preserve">Множество четных чисел: {0,2,4,6,8...}</w:t>
       </w:r>
     </w:p>
     <w:p>
@@ -436,12 +436,12 @@
           <wp:inline distB="114300" distT="114300" distL="114300" distR="114300">
             <wp:extent cx="3529013" cy="1899336"/>
             <wp:effectExtent b="0" l="0" r="0" t="0"/>
-            <wp:docPr descr="Рисунок 2" id="2" name="image3.png"/>
+            <wp:docPr descr="Рисунок 2" id="2" name="image1.png"/>
             <a:graphic>
               <a:graphicData uri="http://schemas.openxmlformats.org/drawingml/2006/picture">
                 <pic:pic>
                   <pic:nvPicPr>
-                    <pic:cNvPr descr="Рисунок 2" id="0" name="image3.png"/>
+                    <pic:cNvPr descr="Рисунок 2" id="0" name="image1.png"/>
                     <pic:cNvPicPr preferRelativeResize="0"/>
                   </pic:nvPicPr>
                   <pic:blipFill>
@@ -663,12 +663,12 @@
           <wp:inline distB="114300" distT="114300" distL="114300" distR="114300">
             <wp:extent cx="4567238" cy="2458115"/>
             <wp:effectExtent b="0" l="0" r="0" t="0"/>
-            <wp:docPr id="1" name="image1.png"/>
+            <wp:docPr id="1" name="image3.png"/>
             <a:graphic>
               <a:graphicData uri="http://schemas.openxmlformats.org/drawingml/2006/picture">
                 <pic:pic>
                   <pic:nvPicPr>
-                    <pic:cNvPr id="0" name="image1.png"/>
+                    <pic:cNvPr id="0" name="image3.png"/>
                     <pic:cNvPicPr preferRelativeResize="0"/>
                   </pic:nvPicPr>
                   <pic:blipFill>
@@ -1135,12 +1135,28 @@
       </w:r>
     </w:p>
     <w:sectPr>
+      <w:headerReference r:id="rId9" w:type="default"/>
       <w:pgSz w:h="16834" w:w="11909" w:orient="portrait"/>
       <w:pgMar w:bottom="1440" w:top="1440" w:left="1440" w:right="1440" w:header="720" w:footer="720"/>
       <w:pgNumType w:start="1"/>
     </w:sectPr>
   </w:body>
 </w:document>
+</file>
+
+<file path=word/header1.xml><?xml version="1.0" encoding="utf-8"?>
+<w:hdr xmlns:mc="http://schemas.openxmlformats.org/markup-compatibility/2006" xmlns:o="urn:schemas-microsoft-com:office:office" xmlns:r="http://schemas.openxmlformats.org/officeDocument/2006/relationships" xmlns:m="http://schemas.openxmlformats.org/officeDocument/2006/math" xmlns:v="urn:schemas-microsoft-com:vml" xmlns:wp="http://schemas.openxmlformats.org/drawingml/2006/wordprocessingDrawing" xmlns:w10="urn:schemas-microsoft-com:office:word" xmlns:w="http://schemas.openxmlformats.org/wordprocessingml/2006/main" xmlns:wne="http://schemas.microsoft.com/office/word/2006/wordml" xmlns:sl="http://schemas.openxmlformats.org/schemaLibrary/2006/main" xmlns:a="http://schemas.openxmlformats.org/drawingml/2006/main" xmlns:pic="http://schemas.openxmlformats.org/drawingml/2006/picture" xmlns:c="http://schemas.openxmlformats.org/drawingml/2006/chart" xmlns:lc="http://schemas.openxmlformats.org/drawingml/2006/lockedCanvas" xmlns:dgm="http://schemas.openxmlformats.org/drawingml/2006/diagram" xmlns:wps="http://schemas.microsoft.com/office/word/2010/wordprocessingShape" xmlns:wpg="http://schemas.microsoft.com/office/word/2010/wordprocessingGroup" xmlns:w14="http://schemas.microsoft.com/office/word/2010/wordml" xmlns:w15="http://schemas.microsoft.com/office/word/2012/wordml">
+  <w:p>
+    <w:pPr>
+      <w:rPr/>
+    </w:pPr>
+    <w:r>
+      <w:rPr>
+        <w:rtl w:val="0"/>
+      </w:rPr>
+    </w:r>
+  </w:p>
+</w:hdr>
 </file>
 
 <file path=word/numbering.xml><?xml version="1.0" encoding="utf-8"?>

</xml_diff>